<commit_message>
PDF is nicer than docx on GitHub
</commit_message>
<xml_diff>
--- a/files/instructor_bio.docx
+++ b/files/instructor_bio.docx
@@ -85,58 +85,92 @@
           <w:rFonts w:ascii="Verdana" w:hAnsi="Verdana"/>
         </w:rPr>
       </w:pPr>
+      <w:r>
+        <w:rPr>
+          <w:rFonts w:ascii="Verdana" w:hAnsi="Verdana"/>
+        </w:rPr>
+        <w:t>Office hours:</w:t>
+      </w:r>
     </w:p>
     <w:p>
       <w:pPr>
         <w:pStyle w:val="NormalWeb"/>
-        <w:rPr>
-          <w:rFonts w:ascii="Verdana" w:hAnsi="Verdana"/>
-        </w:rPr>
-      </w:pPr>
-      <w:r>
-        <w:rPr>
-          <w:rFonts w:ascii="Verdana" w:hAnsi="Verdana"/>
-        </w:rPr>
-        <w:t>If you’re here for a short biography:</w:t>
-      </w:r>
-      <w:bookmarkStart w:id="0" w:name="_GoBack"/>
-      <w:bookmarkEnd w:id="0"/>
+        <w:numPr>
+          <w:ilvl w:val="0"/>
+          <w:numId w:val="1"/>
+        </w:numPr>
+      </w:pPr>
+      <w:r>
+        <w:rPr>
+          <w:rFonts w:ascii="Arial" w:hAnsi="Arial" w:cs="Arial"/>
+        </w:rPr>
+        <w:t>Online, Thursdays 5-6pm</w:t>
+      </w:r>
+      <w:r>
+        <w:rPr>
+          <w:rFonts w:ascii="Arial" w:hAnsi="Arial" w:cs="Arial"/>
+        </w:rPr>
+        <w:t xml:space="preserve">: </w:t>
+      </w:r>
+      <w:hyperlink r:id="rId7" w:history="1">
+        <w:r>
+          <w:rPr>
+            <w:rStyle w:val="Hyperlink"/>
+            <w:rFonts w:ascii="Arial" w:hAnsi="Arial" w:cs="Arial"/>
+          </w:rPr>
+          <w:t>https://ccac.zoom.us/j/6705721398</w:t>
+        </w:r>
+      </w:hyperlink>
+      <w:r>
+        <w:rPr>
+          <w:rFonts w:ascii="Arial" w:hAnsi="Arial" w:cs="Arial"/>
+        </w:rPr>
+        <w:t xml:space="preserve"> </w:t>
+      </w:r>
+      <w:r>
+        <w:rPr>
+          <w:rFonts w:ascii="Arial" w:hAnsi="Arial" w:cs="Arial"/>
+        </w:rPr>
+        <w:t xml:space="preserve">or by phone: 646-558-8656, meeting ID: 670 572 1398 </w:t>
+      </w:r>
     </w:p>
     <w:p>
       <w:pPr>
         <w:pStyle w:val="NormalWeb"/>
-      </w:pPr>
-      <w:r>
-        <w:rPr>
-          <w:rFonts w:ascii="Verdana" w:hAnsi="Verdana"/>
-        </w:rPr>
-        <w:t>Coral is an electrical and computer engineer (B.S. from UVA, M.S. from CMU) and librarian (MLIS from Pitt) with over 20 years of programming experience. They have worked as a wireless engineer, project manager, and software requirements analyst at Booz Allen Hamilton (not at the same time as Snowden) and as a web services librarian at the University of Alaska Anchorage, where they did web development, usability testing, software procurement,</w:t>
-      </w:r>
-      <w:r>
-        <w:rPr>
-          <w:rFonts w:ascii="Verdana" w:hAnsi="Verdana"/>
-        </w:rPr>
-        <w:t xml:space="preserve"> project management,</w:t>
-      </w:r>
-      <w:r>
-        <w:rPr>
-          <w:rFonts w:ascii="Verdana" w:hAnsi="Verdana"/>
-        </w:rPr>
-        <w:t xml:space="preserve"> collaborative policy development, and training. Besides (of course!) the material for this course, plus computers and data analytics in general, Coral is also available to chat about birds, coffee, </w:t>
-      </w:r>
-      <w:proofErr w:type="gramStart"/>
-      <w:r>
-        <w:rPr>
-          <w:rFonts w:ascii="Verdana" w:hAnsi="Verdana"/>
-        </w:rPr>
-        <w:t>life</w:t>
-      </w:r>
-      <w:proofErr w:type="gramEnd"/>
-      <w:r>
-        <w:rPr>
-          <w:rFonts w:ascii="Verdana" w:hAnsi="Verdana"/>
-        </w:rPr>
-        <w:t xml:space="preserve"> in Alaska, speculative fiction, fiber arts, and tabletop gaming.</w:t>
+        <w:numPr>
+          <w:ilvl w:val="0"/>
+          <w:numId w:val="1"/>
+        </w:numPr>
+      </w:pPr>
+      <w:r>
+        <w:rPr>
+          <w:rFonts w:ascii="Arial" w:hAnsi="Arial" w:cs="Arial"/>
+        </w:rPr>
+        <w:t xml:space="preserve">In-person, </w:t>
+      </w:r>
+      <w:r>
+        <w:rPr>
+          <w:rFonts w:ascii="Arial" w:hAnsi="Arial" w:cs="Arial"/>
+        </w:rPr>
+        <w:t>M</w:t>
+      </w:r>
+      <w:r>
+        <w:rPr>
+          <w:rFonts w:ascii="Arial" w:hAnsi="Arial" w:cs="Arial"/>
+        </w:rPr>
+        <w:t>ondays 2-5pm and Tuesdays 4-5pm</w:t>
+      </w:r>
+      <w:r>
+        <w:rPr>
+          <w:rFonts w:ascii="Arial" w:hAnsi="Arial" w:cs="Arial"/>
+        </w:rPr>
+        <w:t>: North 2036</w:t>
+      </w:r>
+      <w:r>
+        <w:rPr>
+          <w:rFonts w:ascii="Calibri" w:hAnsi="Calibri" w:cs="Calibri"/>
+        </w:rPr>
+        <w:t> </w:t>
       </w:r>
     </w:p>
     <w:p>
@@ -146,13 +180,60 @@
           <w:rFonts w:ascii="Verdana" w:hAnsi="Verdana"/>
         </w:rPr>
       </w:pPr>
+    </w:p>
+    <w:p>
+      <w:pPr>
+        <w:pStyle w:val="NormalWeb"/>
+        <w:rPr>
+          <w:rFonts w:ascii="Verdana" w:hAnsi="Verdana"/>
+        </w:rPr>
+      </w:pPr>
+      <w:r>
+        <w:rPr>
+          <w:rFonts w:ascii="Verdana" w:hAnsi="Verdana"/>
+        </w:rPr>
+        <w:t>If you’re here for a short biography:</w:t>
+      </w:r>
+    </w:p>
+    <w:p>
+      <w:pPr>
+        <w:pStyle w:val="NormalWeb"/>
+      </w:pPr>
+      <w:r>
+        <w:rPr>
+          <w:rFonts w:ascii="Verdana" w:hAnsi="Verdana"/>
+        </w:rPr>
+        <w:t xml:space="preserve">Coral is an electrical and computer engineer (B.S. from UVA, M.S. from CMU) and librarian (MLIS from Pitt) with over 20 years of programming experience. They have worked as a wireless engineer, project manager, and software requirements analyst at Booz Allen Hamilton (not at the same time as Snowden) and as a web services librarian at the University of Alaska Anchorage, where they did web development, usability testing, software procurement, project management, collaborative policy development, and training. Besides (of course!) the material for this course, plus computers and data analytics in general, Coral is also available to chat about birds, coffee, </w:t>
+      </w:r>
+      <w:proofErr w:type="gramStart"/>
+      <w:r>
+        <w:rPr>
+          <w:rFonts w:ascii="Verdana" w:hAnsi="Verdana"/>
+        </w:rPr>
+        <w:t>life</w:t>
+      </w:r>
+      <w:proofErr w:type="gramEnd"/>
+      <w:r>
+        <w:rPr>
+          <w:rFonts w:ascii="Verdana" w:hAnsi="Verdana"/>
+        </w:rPr>
+        <w:t xml:space="preserve"> in Alaska, speculative fiction, fiber arts, and tabletop gaming.</w:t>
+      </w:r>
+    </w:p>
+    <w:p>
+      <w:pPr>
+        <w:pStyle w:val="NormalWeb"/>
+        <w:rPr>
+          <w:rFonts w:ascii="Verdana" w:hAnsi="Verdana"/>
+        </w:rPr>
+      </w:pPr>
       <w:r>
         <w:rPr>
           <w:rFonts w:ascii="Verdana" w:hAnsi="Verdana"/>
         </w:rPr>
         <w:t>Coral's pets: </w:t>
       </w:r>
-      <w:hyperlink r:id="rId7" w:tgtFrame="_blank" w:history="1">
+      <w:hyperlink r:id="rId8" w:tgtFrame="_blank" w:history="1">
         <w:r>
           <w:rPr>
             <w:rStyle w:val="Hyperlink"/>
@@ -167,7 +248,7 @@
         </w:rPr>
         <w:t xml:space="preserve"> (cockatiels), </w:t>
       </w:r>
-      <w:hyperlink r:id="rId8" w:tgtFrame="_blank" w:history="1">
+      <w:hyperlink r:id="rId9" w:tgtFrame="_blank" w:history="1">
         <w:r>
           <w:rPr>
             <w:rStyle w:val="Hyperlink"/>
@@ -191,7 +272,7 @@
         </w:rPr>
         <w:t xml:space="preserve"> (cockatiel), </w:t>
       </w:r>
-      <w:hyperlink r:id="rId9" w:tgtFrame="_blank" w:history="1">
+      <w:hyperlink r:id="rId10" w:tgtFrame="_blank" w:history="1">
         <w:r>
           <w:rPr>
             <w:rStyle w:val="Hyperlink"/>
@@ -206,7 +287,7 @@
         </w:rPr>
         <w:t xml:space="preserve"> (parakeet, sorry he's blurry, he moves fast), and </w:t>
       </w:r>
-      <w:hyperlink r:id="rId10" w:tgtFrame="_blank" w:history="1">
+      <w:hyperlink r:id="rId11" w:tgtFrame="_blank" w:history="1">
         <w:r>
           <w:rPr>
             <w:rStyle w:val="Hyperlink"/>
@@ -237,6 +318,8 @@
         </w:rPr>
         <w:t xml:space="preserve"> (chinchilla)</w:t>
       </w:r>
+      <w:bookmarkStart w:id="0" w:name="_GoBack"/>
+      <w:bookmarkEnd w:id="0"/>
     </w:p>
     <w:p>
       <w:pPr>
@@ -890,6 +973,46 @@
       <w:u w:val="single"/>
     </w:rPr>
   </w:style>
+  <w:style w:type="character" w:customStyle="1" w:styleId="mceitemhidden">
+    <w:name w:val="mceitemhidden"/>
+    <w:basedOn w:val="DefaultParagraphFont"/>
+    <w:rsid w:val="00C149AA"/>
+  </w:style>
+  <w:style w:type="character" w:customStyle="1" w:styleId="mceitemhiddenspellword">
+    <w:name w:val="mceitemhiddenspellword"/>
+    <w:basedOn w:val="DefaultParagraphFont"/>
+    <w:rsid w:val="00C149AA"/>
+  </w:style>
+  <w:style w:type="paragraph" w:styleId="BalloonText">
+    <w:name w:val="Balloon Text"/>
+    <w:basedOn w:val="Normal"/>
+    <w:link w:val="BalloonTextChar"/>
+    <w:uiPriority w:val="99"/>
+    <w:semiHidden/>
+    <w:unhideWhenUsed/>
+    <w:rsid w:val="00C149AA"/>
+    <w:pPr>
+      <w:spacing w:after="0" w:line="240" w:lineRule="auto"/>
+    </w:pPr>
+    <w:rPr>
+      <w:rFonts w:ascii="Segoe UI" w:hAnsi="Segoe UI" w:cs="Segoe UI"/>
+      <w:sz w:val="18"/>
+      <w:szCs w:val="18"/>
+    </w:rPr>
+  </w:style>
+  <w:style w:type="character" w:customStyle="1" w:styleId="BalloonTextChar">
+    <w:name w:val="Balloon Text Char"/>
+    <w:basedOn w:val="DefaultParagraphFont"/>
+    <w:link w:val="BalloonText"/>
+    <w:uiPriority w:val="99"/>
+    <w:semiHidden/>
+    <w:rsid w:val="00C149AA"/>
+    <w:rPr>
+      <w:rFonts w:ascii="Segoe UI" w:hAnsi="Segoe UI" w:cs="Segoe UI"/>
+      <w:sz w:val="18"/>
+      <w:szCs w:val="18"/>
+    </w:rPr>
+  </w:style>
 </w:styles>
 </file>
 

</xml_diff>